<commit_message>
Add giao diện trang chủ và giao diện trang cá nhân khách hàng thành viên. Báo cáo tiến độ tuần 3,4
</commit_message>
<xml_diff>
--- a/Tiến độ công việc/Tuần 1+2/Nguyễn Viết Toàn_Báo cáo tiến độ tuần 1+2.docx
+++ b/Tiến độ công việc/Tuần 1+2/Nguyễn Viết Toàn_Báo cáo tiến độ tuần 1+2.docx
@@ -244,8 +244,13 @@
         <w:t>.</w:t>
       </w:r>
       <w:r>
-        <w:t xml:space="preserve"> Tiến độ công việc</w:t>
-      </w:r>
+        <w:t xml:space="preserve"> </w:t>
+      </w:r>
+      <w:bookmarkStart w:id="0" w:name="_GoBack"/>
+      <w:r>
+        <w:t>Tiến độ công việc</w:t>
+      </w:r>
+      <w:bookmarkEnd w:id="0"/>
     </w:p>
     <w:tbl>
       <w:tblPr>
@@ -365,7 +370,7 @@
               <w:jc w:val="center"/>
             </w:pPr>
             <w:r>
-              <w:t>1</w:t>
+              <w:t>2</w:t>
             </w:r>
           </w:p>
         </w:tc>
@@ -403,7 +408,7 @@
               <w:jc w:val="center"/>
             </w:pPr>
             <w:r>
-              <w:t>2</w:t>
+              <w:t>3</w:t>
             </w:r>
           </w:p>
         </w:tc>
@@ -441,7 +446,7 @@
               <w:jc w:val="center"/>
             </w:pPr>
             <w:r>
-              <w:t>3</w:t>
+              <w:t>4</w:t>
             </w:r>
           </w:p>
         </w:tc>
@@ -459,8 +464,6 @@
             <w:r>
               <w:t>website</w:t>
             </w:r>
-            <w:bookmarkStart w:id="0" w:name="_GoBack"/>
-            <w:bookmarkEnd w:id="0"/>
           </w:p>
         </w:tc>
         <w:tc>

</xml_diff>